<commit_message>
fix code and protocol
</commit_message>
<xml_diff>
--- a/lab2/khudoba_fb-21_shabanov_fb-21_cp2/LAB2_FB21_Khudoba_Shabanov.docx
+++ b/lab2/khudoba_fb-21_shabanov_fb-21_cp2/LAB2_FB21_Khudoba_Shabanov.docx
@@ -1,10 +1,10 @@
 
 <file path=word/document.xml><?xml version="1.0" encoding="utf-8"?>
-<w:document xmlns:wpc="http://schemas.microsoft.com/office/word/2010/wordprocessingCanvas" xmlns:cx="http://schemas.microsoft.com/office/drawing/2014/chartex" xmlns:cx1="http://schemas.microsoft.com/office/drawing/2015/9/8/chartex" xmlns:cx2="http://schemas.microsoft.com/office/drawing/2015/10/21/chartex" xmlns:cx3="http://schemas.microsoft.com/office/drawing/2016/5/9/chartex" xmlns:cx4="http://schemas.microsoft.com/office/drawing/2016/5/10/chartex" xmlns:cx5="http://schemas.microsoft.com/office/drawing/2016/5/11/chartex" xmlns:cx6="http://schemas.microsoft.com/office/drawing/2016/5/12/chartex" xmlns:cx7="http://schemas.microsoft.com/office/drawing/2016/5/13/chartex" xmlns:cx8="http://schemas.microsoft.com/office/drawing/2016/5/14/chartex" xmlns:mc="http://schemas.openxmlformats.org/markup-compatibility/2006" xmlns:aink="http://schemas.microsoft.com/office/drawing/2016/ink" xmlns:am3d="http://schemas.microsoft.com/office/drawing/2017/model3d" xmlns:o="urn:schemas-microsoft-com:office:office" xmlns:oel="http://schemas.microsoft.com/office/2019/extlst" xmlns:r="http://schemas.openxmlformats.org/officeDocument/2006/relationships" xmlns:m="http://schemas.openxmlformats.org/officeDocument/2006/math" xmlns:v="urn:schemas-microsoft-com:vml" xmlns:wp14="http://schemas.microsoft.com/office/word/2010/wordprocessingDrawing" xmlns:wp="http://schemas.openxmlformats.org/drawingml/2006/wordprocessingDrawing" xmlns:w10="urn:schemas-microsoft-com:office:word" xmlns:w="http://schemas.openxmlformats.org/wordprocessingml/2006/main" xmlns:w14="http://schemas.microsoft.com/office/word/2010/wordml" xmlns:w15="http://schemas.microsoft.com/office/word/2012/wordml" xmlns:w16cex="http://schemas.microsoft.com/office/word/2018/wordml/cex" xmlns:w16cid="http://schemas.microsoft.com/office/word/2016/wordml/cid" xmlns:w16="http://schemas.microsoft.com/office/word/2018/wordml" xmlns:w16du="http://schemas.microsoft.com/office/word/2023/wordml/word16du" xmlns:w16sdtdh="http://schemas.microsoft.com/office/word/2020/wordml/sdtdatahash" xmlns:w16se="http://schemas.microsoft.com/office/word/2015/wordml/symex" xmlns:wpg="http://schemas.microsoft.com/office/word/2010/wordprocessingGroup" xmlns:wpi="http://schemas.microsoft.com/office/word/2010/wordprocessingInk" xmlns:wne="http://schemas.microsoft.com/office/word/2006/wordml" xmlns:wps="http://schemas.microsoft.com/office/word/2010/wordprocessingShape" mc:Ignorable="w14 w15 w16se w16cid w16 w16cex w16sdtdh w16du wp14">
+<w:document xmlns:wpc="http://schemas.microsoft.com/office/word/2010/wordprocessingCanvas" xmlns:cx="http://schemas.microsoft.com/office/drawing/2014/chartex" xmlns:cx1="http://schemas.microsoft.com/office/drawing/2015/9/8/chartex" xmlns:cx2="http://schemas.microsoft.com/office/drawing/2015/10/21/chartex" xmlns:cx3="http://schemas.microsoft.com/office/drawing/2016/5/9/chartex" xmlns:cx4="http://schemas.microsoft.com/office/drawing/2016/5/10/chartex" xmlns:cx5="http://schemas.microsoft.com/office/drawing/2016/5/11/chartex" xmlns:cx6="http://schemas.microsoft.com/office/drawing/2016/5/12/chartex" xmlns:cx7="http://schemas.microsoft.com/office/drawing/2016/5/13/chartex" xmlns:cx8="http://schemas.microsoft.com/office/drawing/2016/5/14/chartex" xmlns:mc="http://schemas.openxmlformats.org/markup-compatibility/2006" xmlns:aink="http://schemas.microsoft.com/office/drawing/2016/ink" xmlns:am3d="http://schemas.microsoft.com/office/drawing/2017/model3d" xmlns:o="urn:schemas-microsoft-com:office:office" xmlns:r="http://schemas.openxmlformats.org/officeDocument/2006/relationships" xmlns:m="http://schemas.openxmlformats.org/officeDocument/2006/math" xmlns:v="urn:schemas-microsoft-com:vml" xmlns:wp14="http://schemas.microsoft.com/office/word/2010/wordprocessingDrawing" xmlns:wp="http://schemas.openxmlformats.org/drawingml/2006/wordprocessingDrawing" xmlns:w10="urn:schemas-microsoft-com:office:word" xmlns:w="http://schemas.openxmlformats.org/wordprocessingml/2006/main" xmlns:w14="http://schemas.microsoft.com/office/word/2010/wordml" xmlns:w15="http://schemas.microsoft.com/office/word/2012/wordml" xmlns:w16cid="http://schemas.microsoft.com/office/word/2016/wordml/cid" xmlns:w16se="http://schemas.microsoft.com/office/word/2015/wordml/symex" xmlns:wpg="http://schemas.microsoft.com/office/word/2010/wordprocessingGroup" xmlns:wpi="http://schemas.microsoft.com/office/word/2010/wordprocessingInk" xmlns:wne="http://schemas.microsoft.com/office/word/2006/wordml" xmlns:wps="http://schemas.microsoft.com/office/word/2010/wordprocessingShape" mc:Ignorable="w14 w15 w16se w16cid wp14">
   <w:body>
     <w:p>
       <w:pPr>
-        <w:pStyle w:val="ae"/>
+        <w:pStyle w:val="ac"/>
         <w:spacing w:after="0" w:line="304" w:lineRule="auto"/>
         <w:jc w:val="center"/>
         <w:rPr>
@@ -26,7 +26,7 @@
     </w:p>
     <w:p>
       <w:pPr>
-        <w:pStyle w:val="ae"/>
+        <w:pStyle w:val="ac"/>
         <w:spacing w:after="0" w:line="304" w:lineRule="auto"/>
         <w:jc w:val="center"/>
         <w:rPr>
@@ -48,7 +48,7 @@
     </w:p>
     <w:p>
       <w:pPr>
-        <w:pStyle w:val="ae"/>
+        <w:pStyle w:val="ac"/>
         <w:spacing w:after="0" w:line="288" w:lineRule="auto"/>
         <w:jc w:val="center"/>
         <w:rPr>
@@ -188,14 +188,34 @@
           <w:szCs w:val="28"/>
         </w:rPr>
       </w:pPr>
-      <w:r>
-        <w:rPr>
-          <w:rFonts w:ascii="Times New Roman" w:hAnsi="Times New Roman" w:cs="Times New Roman"/>
-          <w:sz w:val="28"/>
-          <w:szCs w:val="28"/>
-        </w:rPr>
-        <w:t>Криптоаналіз шифру Віженера</w:t>
-      </w:r>
+      <w:proofErr w:type="spellStart"/>
+      <w:r>
+        <w:rPr>
+          <w:rFonts w:ascii="Times New Roman" w:hAnsi="Times New Roman" w:cs="Times New Roman"/>
+          <w:sz w:val="28"/>
+          <w:szCs w:val="28"/>
+        </w:rPr>
+        <w:t>Криптоаналіз</w:t>
+      </w:r>
+      <w:proofErr w:type="spellEnd"/>
+      <w:r>
+        <w:rPr>
+          <w:rFonts w:ascii="Times New Roman" w:hAnsi="Times New Roman" w:cs="Times New Roman"/>
+          <w:sz w:val="28"/>
+          <w:szCs w:val="28"/>
+        </w:rPr>
+        <w:t xml:space="preserve"> шифру </w:t>
+      </w:r>
+      <w:proofErr w:type="spellStart"/>
+      <w:r>
+        <w:rPr>
+          <w:rFonts w:ascii="Times New Roman" w:hAnsi="Times New Roman" w:cs="Times New Roman"/>
+          <w:sz w:val="28"/>
+          <w:szCs w:val="28"/>
+        </w:rPr>
+        <w:t>Віженера</w:t>
+      </w:r>
+      <w:proofErr w:type="spellEnd"/>
     </w:p>
     <w:p>
       <w:pPr>
@@ -349,7 +369,25 @@
           <w:sz w:val="28"/>
           <w:szCs w:val="28"/>
         </w:rPr>
-        <w:t>ФБ-21 Шабанов Кирило</w:t>
+        <w:t xml:space="preserve">ФБ-21 </w:t>
+      </w:r>
+      <w:proofErr w:type="spellStart"/>
+      <w:r>
+        <w:rPr>
+          <w:rFonts w:ascii="Times New Roman" w:hAnsi="Times New Roman" w:cs="Times New Roman"/>
+          <w:sz w:val="28"/>
+          <w:szCs w:val="28"/>
+        </w:rPr>
+        <w:t>Шабанов</w:t>
+      </w:r>
+      <w:proofErr w:type="spellEnd"/>
+      <w:r>
+        <w:rPr>
+          <w:rFonts w:ascii="Times New Roman" w:hAnsi="Times New Roman" w:cs="Times New Roman"/>
+          <w:sz w:val="28"/>
+          <w:szCs w:val="28"/>
+        </w:rPr>
+        <w:t xml:space="preserve"> Кирило</w:t>
       </w:r>
     </w:p>
     <w:p>
@@ -406,7 +444,25 @@
           <w:sz w:val="28"/>
           <w:szCs w:val="28"/>
         </w:rPr>
-        <w:t>Засвоєння методів частотного криптоаналізу. Здобуття навичок роботи та аналізу</w:t>
+        <w:t xml:space="preserve">Засвоєння методів частотного </w:t>
+      </w:r>
+      <w:proofErr w:type="spellStart"/>
+      <w:r>
+        <w:rPr>
+          <w:rFonts w:ascii="Times New Roman" w:hAnsi="Times New Roman" w:cs="Times New Roman"/>
+          <w:sz w:val="28"/>
+          <w:szCs w:val="28"/>
+        </w:rPr>
+        <w:t>криптоаналізу</w:t>
+      </w:r>
+      <w:proofErr w:type="spellEnd"/>
+      <w:r>
+        <w:rPr>
+          <w:rFonts w:ascii="Times New Roman" w:hAnsi="Times New Roman" w:cs="Times New Roman"/>
+          <w:sz w:val="28"/>
+          <w:szCs w:val="28"/>
+        </w:rPr>
+        <w:t>. Здобуття навичок роботи та аналізу</w:t>
       </w:r>
       <w:r>
         <w:rPr>
@@ -422,8 +478,18 @@
           <w:sz w:val="28"/>
           <w:szCs w:val="28"/>
         </w:rPr>
-        <w:t>потокових шифрів гамування адитивного типу на прикладі шифру Віженера</w:t>
-      </w:r>
+        <w:t xml:space="preserve">потокових шифрів гамування адитивного типу на прикладі шифру </w:t>
+      </w:r>
+      <w:proofErr w:type="spellStart"/>
+      <w:r>
+        <w:rPr>
+          <w:rFonts w:ascii="Times New Roman" w:hAnsi="Times New Roman" w:cs="Times New Roman"/>
+          <w:sz w:val="28"/>
+          <w:szCs w:val="28"/>
+        </w:rPr>
+        <w:t>Віженера</w:t>
+      </w:r>
+      <w:proofErr w:type="spellEnd"/>
     </w:p>
     <w:p>
       <w:pPr>
@@ -478,7 +544,25 @@
           <w:sz w:val="28"/>
           <w:szCs w:val="28"/>
         </w:rPr>
-        <w:t>1. Самостійно підібрати текст для шифрування (2-3 кб) та ключі довжини r = 2, 3,</w:t>
+        <w:t xml:space="preserve">1. Самостійно підібрати текст для шифрування (2-3 </w:t>
+      </w:r>
+      <w:proofErr w:type="spellStart"/>
+      <w:r>
+        <w:rPr>
+          <w:rFonts w:ascii="Times New Roman" w:hAnsi="Times New Roman" w:cs="Times New Roman"/>
+          <w:sz w:val="28"/>
+          <w:szCs w:val="28"/>
+        </w:rPr>
+        <w:t>кб</w:t>
+      </w:r>
+      <w:proofErr w:type="spellEnd"/>
+      <w:r>
+        <w:rPr>
+          <w:rFonts w:ascii="Times New Roman" w:hAnsi="Times New Roman" w:cs="Times New Roman"/>
+          <w:sz w:val="28"/>
+          <w:szCs w:val="28"/>
+        </w:rPr>
+        <w:t>) та ключі довжини r = 2, 3,</w:t>
       </w:r>
       <w:r>
         <w:rPr>
@@ -504,13 +588,23 @@
         </w:rPr>
         <w:t xml:space="preserve"> </w:t>
       </w:r>
-      <w:r>
-        <w:rPr>
-          <w:rFonts w:ascii="Times New Roman" w:hAnsi="Times New Roman" w:cs="Times New Roman"/>
-          <w:sz w:val="28"/>
-          <w:szCs w:val="28"/>
-        </w:rPr>
-        <w:t>Віженера з цими ключами.</w:t>
+      <w:proofErr w:type="spellStart"/>
+      <w:r>
+        <w:rPr>
+          <w:rFonts w:ascii="Times New Roman" w:hAnsi="Times New Roman" w:cs="Times New Roman"/>
+          <w:sz w:val="28"/>
+          <w:szCs w:val="28"/>
+        </w:rPr>
+        <w:t>Віженера</w:t>
+      </w:r>
+      <w:proofErr w:type="spellEnd"/>
+      <w:r>
+        <w:rPr>
+          <w:rFonts w:ascii="Times New Roman" w:hAnsi="Times New Roman" w:cs="Times New Roman"/>
+          <w:sz w:val="28"/>
+          <w:szCs w:val="28"/>
+        </w:rPr>
+        <w:t xml:space="preserve"> з цими ключами.</w:t>
       </w:r>
     </w:p>
     <w:p>
@@ -720,13 +814,23 @@
         </w:rPr>
         <w:t xml:space="preserve"> </w:t>
       </w:r>
-      <w:r>
-        <w:rPr>
-          <w:rFonts w:ascii="Times New Roman" w:hAnsi="Times New Roman" w:cs="Times New Roman"/>
-          <w:sz w:val="28"/>
-          <w:szCs w:val="28"/>
-        </w:rPr>
-        <w:t>шифртекстів і порівняти їх значення.</w:t>
+      <w:proofErr w:type="spellStart"/>
+      <w:r>
+        <w:rPr>
+          <w:rFonts w:ascii="Times New Roman" w:hAnsi="Times New Roman" w:cs="Times New Roman"/>
+          <w:sz w:val="28"/>
+          <w:szCs w:val="28"/>
+        </w:rPr>
+        <w:t>шифртекстів</w:t>
+      </w:r>
+      <w:proofErr w:type="spellEnd"/>
+      <w:r>
+        <w:rPr>
+          <w:rFonts w:ascii="Times New Roman" w:hAnsi="Times New Roman" w:cs="Times New Roman"/>
+          <w:sz w:val="28"/>
+          <w:szCs w:val="28"/>
+        </w:rPr>
+        <w:t xml:space="preserve"> і порівняти їх значення.</w:t>
       </w:r>
     </w:p>
     <w:tbl>
@@ -762,14 +866,25 @@
                 <w:lang w:val="ru-RU"/>
               </w:rPr>
             </w:pPr>
-            <w:r>
-              <w:rPr>
-                <w:rFonts w:ascii="Times New Roman" w:hAnsi="Times New Roman" w:cs="Times New Roman"/>
-                <w:sz w:val="24"/>
-                <w:szCs w:val="24"/>
-                <w:lang w:val="ru-RU"/>
-              </w:rPr>
-              <w:t>Довжина ключа (r)</w:t>
+            <w:proofErr w:type="spellStart"/>
+            <w:r>
+              <w:rPr>
+                <w:rFonts w:ascii="Times New Roman" w:hAnsi="Times New Roman" w:cs="Times New Roman"/>
+                <w:sz w:val="24"/>
+                <w:szCs w:val="24"/>
+                <w:lang w:val="ru-RU"/>
+              </w:rPr>
+              <w:t>Довжина</w:t>
+            </w:r>
+            <w:proofErr w:type="spellEnd"/>
+            <w:r>
+              <w:rPr>
+                <w:rFonts w:ascii="Times New Roman" w:hAnsi="Times New Roman" w:cs="Times New Roman"/>
+                <w:sz w:val="24"/>
+                <w:szCs w:val="24"/>
+                <w:lang w:val="ru-RU"/>
+              </w:rPr>
+              <w:t xml:space="preserve"> ключа (r)</w:t>
             </w:r>
           </w:p>
         </w:tc>
@@ -790,15 +905,37 @@
                 <w:lang w:val="ru-RU"/>
               </w:rPr>
             </w:pPr>
-            <w:r>
-              <w:rPr>
-                <w:rFonts w:ascii="Times New Roman" w:hAnsi="Times New Roman" w:cs="Times New Roman"/>
-                <w:sz w:val="24"/>
-                <w:szCs w:val="24"/>
-                <w:lang w:val="ru-RU"/>
-              </w:rPr>
-              <w:t>Індекс відповідності</w:t>
-            </w:r>
+            <w:proofErr w:type="spellStart"/>
+            <w:r>
+              <w:rPr>
+                <w:rFonts w:ascii="Times New Roman" w:hAnsi="Times New Roman" w:cs="Times New Roman"/>
+                <w:sz w:val="24"/>
+                <w:szCs w:val="24"/>
+                <w:lang w:val="ru-RU"/>
+              </w:rPr>
+              <w:t>Індекс</w:t>
+            </w:r>
+            <w:proofErr w:type="spellEnd"/>
+            <w:r>
+              <w:rPr>
+                <w:rFonts w:ascii="Times New Roman" w:hAnsi="Times New Roman" w:cs="Times New Roman"/>
+                <w:sz w:val="24"/>
+                <w:szCs w:val="24"/>
+                <w:lang w:val="ru-RU"/>
+              </w:rPr>
+              <w:t xml:space="preserve"> </w:t>
+            </w:r>
+            <w:proofErr w:type="spellStart"/>
+            <w:r>
+              <w:rPr>
+                <w:rFonts w:ascii="Times New Roman" w:hAnsi="Times New Roman" w:cs="Times New Roman"/>
+                <w:sz w:val="24"/>
+                <w:szCs w:val="24"/>
+                <w:lang w:val="ru-RU"/>
+              </w:rPr>
+              <w:t>відповідності</w:t>
+            </w:r>
+            <w:proofErr w:type="spellEnd"/>
           </w:p>
         </w:tc>
       </w:tr>
@@ -1979,13 +2116,23 @@
         </w:rPr>
         <w:t xml:space="preserve"> </w:t>
       </w:r>
-      <w:r>
-        <w:rPr>
-          <w:rFonts w:ascii="Times New Roman" w:hAnsi="Times New Roman" w:cs="Times New Roman"/>
-          <w:sz w:val="28"/>
-          <w:szCs w:val="28"/>
-        </w:rPr>
-        <w:t>шифртекст (згідно свого номеру варіанта).</w:t>
+      <w:proofErr w:type="spellStart"/>
+      <w:r>
+        <w:rPr>
+          <w:rFonts w:ascii="Times New Roman" w:hAnsi="Times New Roman" w:cs="Times New Roman"/>
+          <w:sz w:val="28"/>
+          <w:szCs w:val="28"/>
+        </w:rPr>
+        <w:t>шифртекст</w:t>
+      </w:r>
+      <w:proofErr w:type="spellEnd"/>
+      <w:r>
+        <w:rPr>
+          <w:rFonts w:ascii="Times New Roman" w:hAnsi="Times New Roman" w:cs="Times New Roman"/>
+          <w:sz w:val="28"/>
+          <w:szCs w:val="28"/>
+        </w:rPr>
+        <w:t xml:space="preserve"> (згідно свого номеру варіанта).</w:t>
       </w:r>
       <w:r>
         <w:rPr>
@@ -2197,13 +2344,16 @@
       </w:pPr>
       <w:r>
         <w:rPr>
-          <w:noProof/>
+          <w:rFonts w:ascii="Times New Roman" w:hAnsi="Times New Roman" w:cs="Times New Roman"/>
+          <w:sz w:val="28"/>
+          <w:szCs w:val="28"/>
+          <w:lang w:val="en-US"/>
         </w:rPr>
         <w:drawing>
-          <wp:inline distT="0" distB="0" distL="0" distR="0" wp14:anchorId="0AEEC65F" wp14:editId="053CE8EE">
-            <wp:extent cx="3914286" cy="819048"/>
-            <wp:effectExtent l="0" t="0" r="0" b="635"/>
-            <wp:docPr id="143238951" name="Рисунок 1"/>
+          <wp:inline distT="0" distB="0" distL="0" distR="0" wp14:anchorId="30523F09" wp14:editId="5E491A4E">
+            <wp:extent cx="4258269" cy="1390844"/>
+            <wp:effectExtent l="0" t="0" r="9525" b="0"/>
+            <wp:docPr id="1" name="Рисунок 1"/>
             <wp:cNvGraphicFramePr>
               <a:graphicFrameLocks xmlns:a="http://schemas.openxmlformats.org/drawingml/2006/main" noChangeAspect="1"/>
             </wp:cNvGraphicFramePr>
@@ -2211,7 +2361,7 @@
               <a:graphicData uri="http://schemas.openxmlformats.org/drawingml/2006/picture">
                 <pic:pic xmlns:pic="http://schemas.openxmlformats.org/drawingml/2006/picture">
                   <pic:nvPicPr>
-                    <pic:cNvPr id="143238951" name=""/>
+                    <pic:cNvPr id="1" name=""/>
                     <pic:cNvPicPr/>
                   </pic:nvPicPr>
                   <pic:blipFill>
@@ -2223,7 +2373,7 @@
                   <pic:spPr>
                     <a:xfrm>
                       <a:off x="0" y="0"/>
-                      <a:ext cx="3914286" cy="819048"/>
+                      <a:ext cx="4258269" cy="1390844"/>
                     </a:xfrm>
                     <a:prstGeom prst="rect">
                       <a:avLst/>
@@ -2247,6 +2397,7 @@
           <w:u w:val="single"/>
         </w:rPr>
       </w:pPr>
+      <w:proofErr w:type="spellStart"/>
       <w:r>
         <w:rPr>
           <w:rFonts w:ascii="Times New Roman" w:hAnsi="Times New Roman" w:cs="Times New Roman"/>
@@ -2258,34 +2409,62 @@
         </w:rPr>
         <w:t>арудазевархимаг</w:t>
       </w:r>
-    </w:p>
-    <w:p>
-      <w:pPr>
-        <w:rPr>
-          <w:rFonts w:ascii="Times New Roman" w:hAnsi="Times New Roman" w:cs="Times New Roman"/>
-          <w:sz w:val="28"/>
-          <w:szCs w:val="28"/>
-        </w:rPr>
-      </w:pPr>
-    </w:p>
-    <w:p>
-      <w:pPr>
-        <w:rPr>
-          <w:rFonts w:ascii="Times New Roman" w:hAnsi="Times New Roman" w:cs="Times New Roman"/>
-          <w:sz w:val="28"/>
-          <w:szCs w:val="28"/>
-        </w:rPr>
-      </w:pPr>
-      <w:r>
-        <w:rPr>
-          <w:noProof/>
+      <w:proofErr w:type="spellEnd"/>
+    </w:p>
+    <w:p>
+      <w:pPr>
+        <w:rPr>
+          <w:rFonts w:ascii="Times New Roman" w:hAnsi="Times New Roman" w:cs="Times New Roman"/>
+          <w:b/>
+          <w:bCs/>
+          <w:sz w:val="28"/>
+          <w:szCs w:val="28"/>
+          <w:u w:val="single"/>
+        </w:rPr>
+      </w:pPr>
+      <w:proofErr w:type="spellStart"/>
+      <w:r>
+        <w:rPr>
+          <w:rFonts w:ascii="Times New Roman" w:hAnsi="Times New Roman" w:cs="Times New Roman"/>
+          <w:b/>
+          <w:bCs/>
+          <w:sz w:val="28"/>
+          <w:szCs w:val="28"/>
+          <w:u w:val="single"/>
+        </w:rPr>
+        <w:t>арудазовархимаг</w:t>
+      </w:r>
+      <w:proofErr w:type="spellEnd"/>
+    </w:p>
+    <w:p>
+      <w:pPr>
+        <w:rPr>
+          <w:rFonts w:ascii="Times New Roman" w:hAnsi="Times New Roman" w:cs="Times New Roman"/>
+          <w:sz w:val="28"/>
+          <w:szCs w:val="28"/>
+        </w:rPr>
+      </w:pPr>
+    </w:p>
+    <w:p>
+      <w:pPr>
+        <w:rPr>
+          <w:rFonts w:ascii="Times New Roman" w:hAnsi="Times New Roman" w:cs="Times New Roman"/>
+          <w:sz w:val="28"/>
+          <w:szCs w:val="28"/>
+        </w:rPr>
+      </w:pPr>
+      <w:r>
+        <w:rPr>
+          <w:rFonts w:ascii="Times New Roman" w:hAnsi="Times New Roman" w:cs="Times New Roman"/>
+          <w:sz w:val="28"/>
+          <w:szCs w:val="28"/>
         </w:rPr>
         <w:lastRenderedPageBreak/>
         <w:drawing>
-          <wp:inline distT="0" distB="0" distL="0" distR="0" wp14:anchorId="399A242B" wp14:editId="2138308A">
-            <wp:extent cx="5731510" cy="2760980"/>
-            <wp:effectExtent l="0" t="0" r="2540" b="1270"/>
-            <wp:docPr id="882644615" name="Рисунок 1"/>
+          <wp:inline distT="0" distB="0" distL="0" distR="0" wp14:anchorId="7802BCE3" wp14:editId="7786A268">
+            <wp:extent cx="5731510" cy="1742440"/>
+            <wp:effectExtent l="0" t="0" r="2540" b="0"/>
+            <wp:docPr id="2" name="Рисунок 2"/>
             <wp:cNvGraphicFramePr>
               <a:graphicFrameLocks xmlns:a="http://schemas.openxmlformats.org/drawingml/2006/main" noChangeAspect="1"/>
             </wp:cNvGraphicFramePr>
@@ -2293,7 +2472,7 @@
               <a:graphicData uri="http://schemas.openxmlformats.org/drawingml/2006/picture">
                 <pic:pic xmlns:pic="http://schemas.openxmlformats.org/drawingml/2006/picture">
                   <pic:nvPicPr>
-                    <pic:cNvPr id="882644615" name=""/>
+                    <pic:cNvPr id="1" name=""/>
                     <pic:cNvPicPr/>
                   </pic:nvPicPr>
                   <pic:blipFill>
@@ -2305,7 +2484,7 @@
                   <pic:spPr>
                     <a:xfrm>
                       <a:off x="0" y="0"/>
-                      <a:ext cx="5731510" cy="2760980"/>
+                      <a:ext cx="5731510" cy="1742440"/>
                     </a:xfrm>
                     <a:prstGeom prst="rect">
                       <a:avLst/>
@@ -2349,8 +2528,118 @@
           <w:sz w:val="28"/>
           <w:szCs w:val="28"/>
         </w:rPr>
-        <w:t>У процесі виконання лабораторної роботи було розглянуто шифр Віженера і методи частотного аналізу для його криптоаналізу. Ми ознайомилися з індексом відповідності, що є важливим інструментом для визначення довжини ключа при криптоаналізі шифрів. На основі графіка зміни індексу відповідності встановлено, що довжина ключа становить 15 символів. Це є важливим кроком у криптоаналізі шифру Віженера, що дозволяє значно звузити коло можливих ключів для подальшого розшифрування. Використовуючи отримані знання та проведений аналіз, вдалося відновити оригінальний ключ для шифру Віженера та розшифрувати зашифрований текст. Це підтверджує ефективність методу частотного аналізу для цього типу шифрів.</w:t>
-      </w:r>
+        <w:t xml:space="preserve">У процесі виконання лабораторної роботи було розглянуто шифр </w:t>
+      </w:r>
+      <w:proofErr w:type="spellStart"/>
+      <w:r>
+        <w:rPr>
+          <w:rFonts w:ascii="Times New Roman" w:hAnsi="Times New Roman" w:cs="Times New Roman"/>
+          <w:sz w:val="28"/>
+          <w:szCs w:val="28"/>
+        </w:rPr>
+        <w:t>Віженера</w:t>
+      </w:r>
+      <w:proofErr w:type="spellEnd"/>
+      <w:r>
+        <w:rPr>
+          <w:rFonts w:ascii="Times New Roman" w:hAnsi="Times New Roman" w:cs="Times New Roman"/>
+          <w:sz w:val="28"/>
+          <w:szCs w:val="28"/>
+        </w:rPr>
+        <w:t xml:space="preserve"> і методи частотного аналізу для його </w:t>
+      </w:r>
+      <w:proofErr w:type="spellStart"/>
+      <w:r>
+        <w:rPr>
+          <w:rFonts w:ascii="Times New Roman" w:hAnsi="Times New Roman" w:cs="Times New Roman"/>
+          <w:sz w:val="28"/>
+          <w:szCs w:val="28"/>
+        </w:rPr>
+        <w:t>криптоаналізу</w:t>
+      </w:r>
+      <w:proofErr w:type="spellEnd"/>
+      <w:r>
+        <w:rPr>
+          <w:rFonts w:ascii="Times New Roman" w:hAnsi="Times New Roman" w:cs="Times New Roman"/>
+          <w:sz w:val="28"/>
+          <w:szCs w:val="28"/>
+        </w:rPr>
+        <w:t xml:space="preserve">. Ми ознайомилися з індексом відповідності, що є важливим інструментом для визначення довжини ключа при </w:t>
+      </w:r>
+      <w:proofErr w:type="spellStart"/>
+      <w:r>
+        <w:rPr>
+          <w:rFonts w:ascii="Times New Roman" w:hAnsi="Times New Roman" w:cs="Times New Roman"/>
+          <w:sz w:val="28"/>
+          <w:szCs w:val="28"/>
+        </w:rPr>
+        <w:t>криптоаналізі</w:t>
+      </w:r>
+      <w:proofErr w:type="spellEnd"/>
+      <w:r>
+        <w:rPr>
+          <w:rFonts w:ascii="Times New Roman" w:hAnsi="Times New Roman" w:cs="Times New Roman"/>
+          <w:sz w:val="28"/>
+          <w:szCs w:val="28"/>
+        </w:rPr>
+        <w:t xml:space="preserve"> шифрів. На основі графіка зміни індексу відповідності встановлено, що довжина ключа становить 15 символів. Це є важливим кроком у </w:t>
+      </w:r>
+      <w:proofErr w:type="spellStart"/>
+      <w:r>
+        <w:rPr>
+          <w:rFonts w:ascii="Times New Roman" w:hAnsi="Times New Roman" w:cs="Times New Roman"/>
+          <w:sz w:val="28"/>
+          <w:szCs w:val="28"/>
+        </w:rPr>
+        <w:t>криптоаналізі</w:t>
+      </w:r>
+      <w:proofErr w:type="spellEnd"/>
+      <w:r>
+        <w:rPr>
+          <w:rFonts w:ascii="Times New Roman" w:hAnsi="Times New Roman" w:cs="Times New Roman"/>
+          <w:sz w:val="28"/>
+          <w:szCs w:val="28"/>
+        </w:rPr>
+        <w:t xml:space="preserve"> шифру </w:t>
+      </w:r>
+      <w:proofErr w:type="spellStart"/>
+      <w:r>
+        <w:rPr>
+          <w:rFonts w:ascii="Times New Roman" w:hAnsi="Times New Roman" w:cs="Times New Roman"/>
+          <w:sz w:val="28"/>
+          <w:szCs w:val="28"/>
+        </w:rPr>
+        <w:t>Віженера</w:t>
+      </w:r>
+      <w:proofErr w:type="spellEnd"/>
+      <w:r>
+        <w:rPr>
+          <w:rFonts w:ascii="Times New Roman" w:hAnsi="Times New Roman" w:cs="Times New Roman"/>
+          <w:sz w:val="28"/>
+          <w:szCs w:val="28"/>
+        </w:rPr>
+        <w:t xml:space="preserve">, що дозволяє значно звузити коло можливих ключів для подальшого розшифрування. Використовуючи отримані знання та проведений аналіз, вдалося відновити оригінальний ключ для шифру </w:t>
+      </w:r>
+      <w:proofErr w:type="spellStart"/>
+      <w:r>
+        <w:rPr>
+          <w:rFonts w:ascii="Times New Roman" w:hAnsi="Times New Roman" w:cs="Times New Roman"/>
+          <w:sz w:val="28"/>
+          <w:szCs w:val="28"/>
+        </w:rPr>
+        <w:t>Віженера</w:t>
+      </w:r>
+      <w:proofErr w:type="spellEnd"/>
+      <w:r>
+        <w:rPr>
+          <w:rFonts w:ascii="Times New Roman" w:hAnsi="Times New Roman" w:cs="Times New Roman"/>
+          <w:sz w:val="28"/>
+          <w:szCs w:val="28"/>
+        </w:rPr>
+        <w:t xml:space="preserve"> та розшифрувати зашифрований текст. Це підтверджує ефективність методу частотного аналізу для цього типу шифрів.</w:t>
+      </w:r>
+      <w:bookmarkStart w:id="0" w:name="_GoBack"/>
+      <w:bookmarkEnd w:id="0"/>
     </w:p>
     <w:sectPr>
       <w:pgSz w:w="11906" w:h="16838"/>
@@ -2363,7 +2652,7 @@
 </file>
 
 <file path=word/styles.xml><?xml version="1.0" encoding="utf-8"?>
-<w:styles xmlns:mc="http://schemas.openxmlformats.org/markup-compatibility/2006" xmlns:r="http://schemas.openxmlformats.org/officeDocument/2006/relationships" xmlns:w="http://schemas.openxmlformats.org/wordprocessingml/2006/main" xmlns:w14="http://schemas.microsoft.com/office/word/2010/wordml" xmlns:w15="http://schemas.microsoft.com/office/word/2012/wordml" xmlns:w16cex="http://schemas.microsoft.com/office/word/2018/wordml/cex" xmlns:w16cid="http://schemas.microsoft.com/office/word/2016/wordml/cid" xmlns:w16="http://schemas.microsoft.com/office/word/2018/wordml" xmlns:w16du="http://schemas.microsoft.com/office/word/2023/wordml/word16du" xmlns:w16sdtdh="http://schemas.microsoft.com/office/word/2020/wordml/sdtdatahash" xmlns:w16se="http://schemas.microsoft.com/office/word/2015/wordml/symex" mc:Ignorable="w14 w15 w16se w16cid w16 w16cex w16sdtdh w16du">
+<w:styles xmlns:mc="http://schemas.openxmlformats.org/markup-compatibility/2006" xmlns:r="http://schemas.openxmlformats.org/officeDocument/2006/relationships" xmlns:w="http://schemas.openxmlformats.org/wordprocessingml/2006/main" xmlns:w14="http://schemas.microsoft.com/office/word/2010/wordml" xmlns:w15="http://schemas.microsoft.com/office/word/2012/wordml" xmlns:w16cid="http://schemas.microsoft.com/office/word/2016/wordml/cid" xmlns:w16se="http://schemas.microsoft.com/office/word/2015/wordml/symex" mc:Ignorable="w14 w15 w16se w16cid">
   <w:docDefaults>
     <w:rPrDefault>
       <w:rPr>
@@ -2381,7 +2670,7 @@
       </w:pPr>
     </w:pPrDefault>
   </w:docDefaults>
-  <w:latentStyles w:defLockedState="0" w:defUIPriority="99" w:defSemiHidden="0" w:defUnhideWhenUsed="0" w:defQFormat="0" w:count="376">
+  <w:latentStyles w:defLockedState="0" w:defUIPriority="99" w:defSemiHidden="0" w:defUnhideWhenUsed="0" w:defQFormat="0" w:count="377">
     <w:lsdException w:name="Normal" w:uiPriority="0" w:qFormat="1"/>
     <w:lsdException w:name="heading 1" w:uiPriority="9" w:qFormat="1"/>
     <w:lsdException w:name="heading 2" w:semiHidden="1" w:uiPriority="9" w:unhideWhenUsed="1" w:qFormat="1"/>
@@ -2487,7 +2776,6 @@
     <w:lsdException w:name="HTML Sample" w:semiHidden="1" w:unhideWhenUsed="1"/>
     <w:lsdException w:name="HTML Typewriter" w:semiHidden="1" w:unhideWhenUsed="1"/>
     <w:lsdException w:name="HTML Variable" w:semiHidden="1" w:unhideWhenUsed="1"/>
-    <w:lsdException w:name="Normal Table" w:semiHidden="1" w:unhideWhenUsed="1"/>
     <w:lsdException w:name="annotation subject" w:semiHidden="1" w:unhideWhenUsed="1"/>
     <w:lsdException w:name="No List" w:semiHidden="1" w:unhideWhenUsed="1"/>
     <w:lsdException w:name="Outline List 1" w:semiHidden="1" w:unhideWhenUsed="1"/>
@@ -2534,10 +2822,8 @@
     <w:lsdException w:name="Table Subtle 2" w:semiHidden="1" w:unhideWhenUsed="1"/>
     <w:lsdException w:name="Table Web 1" w:semiHidden="1" w:unhideWhenUsed="1"/>
     <w:lsdException w:name="Table Web 2" w:semiHidden="1" w:unhideWhenUsed="1"/>
-    <w:lsdException w:name="Table Web 3" w:semiHidden="1" w:unhideWhenUsed="1"/>
     <w:lsdException w:name="Balloon Text" w:semiHidden="1" w:unhideWhenUsed="1"/>
     <w:lsdException w:name="Table Grid" w:uiPriority="39"/>
-    <w:lsdException w:name="Table Theme" w:semiHidden="1" w:unhideWhenUsed="1"/>
     <w:lsdException w:name="Placeholder Text" w:semiHidden="1"/>
     <w:lsdException w:name="No Spacing" w:uiPriority="1" w:qFormat="1"/>
     <w:lsdException w:name="Light Shading" w:uiPriority="60"/>
@@ -2758,6 +3044,7 @@
     <w:lsdException w:name="Hashtag" w:semiHidden="1" w:unhideWhenUsed="1"/>
     <w:lsdException w:name="Unresolved Mention" w:semiHidden="1" w:unhideWhenUsed="1"/>
     <w:lsdException w:name="Smart Link" w:semiHidden="1" w:unhideWhenUsed="1"/>
+    <w:lsdException w:name="Smart Link Error" w:semiHidden="1" w:unhideWhenUsed="1"/>
   </w:latentStyles>
   <w:style w:type="paragraph" w:default="1" w:styleId="a">
     <w:name w:val="Normal"/>
@@ -3129,7 +3416,7 @@
     </w:rPr>
   </w:style>
   <w:style w:type="character" w:customStyle="1" w:styleId="a4">
-    <w:name w:val="Назва Знак"/>
+    <w:name w:val="Заголовок Знак"/>
     <w:basedOn w:val="a0"/>
     <w:link w:val="a3"/>
     <w:uiPriority w:val="10"/>
@@ -3164,7 +3451,7 @@
     </w:rPr>
   </w:style>
   <w:style w:type="character" w:customStyle="1" w:styleId="a6">
-    <w:name w:val="Підзаголовок Знак"/>
+    <w:name w:val="Подзаголовок Знак"/>
     <w:basedOn w:val="a0"/>
     <w:link w:val="a5"/>
     <w:uiPriority w:val="11"/>
@@ -3177,11 +3464,11 @@
       <w:szCs w:val="28"/>
     </w:rPr>
   </w:style>
-  <w:style w:type="paragraph" w:styleId="a7">
+  <w:style w:type="paragraph" w:styleId="21">
     <w:name w:val="Quote"/>
     <w:basedOn w:val="a"/>
     <w:next w:val="a"/>
-    <w:link w:val="a8"/>
+    <w:link w:val="22"/>
     <w:uiPriority w:val="29"/>
     <w:qFormat/>
     <w:rsid w:val="005F3721"/>
@@ -3195,10 +3482,10 @@
       <w:color w:val="404040" w:themeColor="text1" w:themeTint="BF"/>
     </w:rPr>
   </w:style>
-  <w:style w:type="character" w:customStyle="1" w:styleId="a8">
-    <w:name w:val="Цитата Знак"/>
+  <w:style w:type="character" w:customStyle="1" w:styleId="22">
+    <w:name w:val="Цитата 2 Знак"/>
     <w:basedOn w:val="a0"/>
-    <w:link w:val="a7"/>
+    <w:link w:val="21"/>
     <w:uiPriority w:val="29"/>
     <w:rsid w:val="005F3721"/>
     <w:rPr>
@@ -3207,7 +3494,7 @@
       <w:color w:val="404040" w:themeColor="text1" w:themeTint="BF"/>
     </w:rPr>
   </w:style>
-  <w:style w:type="paragraph" w:styleId="a9">
+  <w:style w:type="paragraph" w:styleId="a7">
     <w:name w:val="List Paragraph"/>
     <w:basedOn w:val="a"/>
     <w:uiPriority w:val="34"/>
@@ -3218,7 +3505,7 @@
       <w:contextualSpacing/>
     </w:pPr>
   </w:style>
-  <w:style w:type="character" w:styleId="aa">
+  <w:style w:type="character" w:styleId="a8">
     <w:name w:val="Intense Emphasis"/>
     <w:basedOn w:val="a0"/>
     <w:uiPriority w:val="21"/>
@@ -3230,11 +3517,11 @@
       <w:color w:val="0F4761" w:themeColor="accent1" w:themeShade="BF"/>
     </w:rPr>
   </w:style>
-  <w:style w:type="paragraph" w:styleId="ab">
+  <w:style w:type="paragraph" w:styleId="a9">
     <w:name w:val="Intense Quote"/>
     <w:basedOn w:val="a"/>
     <w:next w:val="a"/>
-    <w:link w:val="ac"/>
+    <w:link w:val="aa"/>
     <w:uiPriority w:val="30"/>
     <w:qFormat/>
     <w:rsid w:val="005F3721"/>
@@ -3253,10 +3540,10 @@
       <w:color w:val="0F4761" w:themeColor="accent1" w:themeShade="BF"/>
     </w:rPr>
   </w:style>
-  <w:style w:type="character" w:customStyle="1" w:styleId="ac">
-    <w:name w:val="Насичена цитата Знак"/>
+  <w:style w:type="character" w:customStyle="1" w:styleId="aa">
+    <w:name w:val="Выделенная цитата Знак"/>
     <w:basedOn w:val="a0"/>
-    <w:link w:val="ab"/>
+    <w:link w:val="a9"/>
     <w:uiPriority w:val="30"/>
     <w:rsid w:val="005F3721"/>
     <w:rPr>
@@ -3265,7 +3552,7 @@
       <w:color w:val="0F4761" w:themeColor="accent1" w:themeShade="BF"/>
     </w:rPr>
   </w:style>
-  <w:style w:type="character" w:styleId="ad">
+  <w:style w:type="character" w:styleId="ab">
     <w:name w:val="Intense Reference"/>
     <w:basedOn w:val="a0"/>
     <w:uiPriority w:val="32"/>
@@ -3279,10 +3566,10 @@
       <w:spacing w:val="5"/>
     </w:rPr>
   </w:style>
-  <w:style w:type="paragraph" w:styleId="ae">
+  <w:style w:type="paragraph" w:styleId="ac">
     <w:name w:val="Body Text"/>
     <w:basedOn w:val="a"/>
-    <w:link w:val="af"/>
+    <w:link w:val="ad"/>
     <w:semiHidden/>
     <w:unhideWhenUsed/>
     <w:rsid w:val="002D69F6"/>
@@ -3298,10 +3585,10 @@
       <w14:ligatures w14:val="none"/>
     </w:rPr>
   </w:style>
-  <w:style w:type="character" w:customStyle="1" w:styleId="af">
-    <w:name w:val="Основний текст Знак"/>
+  <w:style w:type="character" w:customStyle="1" w:styleId="ad">
+    <w:name w:val="Основной текст Знак"/>
     <w:basedOn w:val="a0"/>
-    <w:link w:val="ae"/>
+    <w:link w:val="ac"/>
     <w:semiHidden/>
     <w:rsid w:val="002D69F6"/>
     <w:rPr>
@@ -3312,7 +3599,7 @@
       <w14:ligatures w14:val="none"/>
     </w:rPr>
   </w:style>
-  <w:style w:type="table" w:styleId="af0">
+  <w:style w:type="table" w:styleId="ae">
     <w:name w:val="Table Grid"/>
     <w:basedOn w:val="a1"/>
     <w:uiPriority w:val="39"/>
@@ -3331,7 +3618,7 @@
       </w:tblBorders>
     </w:tblPr>
   </w:style>
-  <w:style w:type="character" w:styleId="af1">
+  <w:style w:type="character" w:styleId="af">
     <w:name w:val="Placeholder Text"/>
     <w:basedOn w:val="a0"/>
     <w:uiPriority w:val="99"/>
@@ -3777,7 +4064,7 @@
 </file>
 
 <file path=customXml/itemProps1.xml><?xml version="1.0" encoding="utf-8"?>
-<ds:datastoreItem xmlns:ds="http://schemas.openxmlformats.org/officeDocument/2006/customXml" ds:itemID="{BDE214F0-F97C-4E98-ACA9-8449777DEF93}">
+<ds:datastoreItem xmlns:ds="http://schemas.openxmlformats.org/officeDocument/2006/customXml" ds:itemID="{A61FCC4C-9960-45E7-962B-544A38FAB967}">
   <ds:schemaRefs>
     <ds:schemaRef ds:uri="http://schemas.openxmlformats.org/officeDocument/2006/bibliography"/>
   </ds:schemaRefs>

</xml_diff>